<commit_message>
Updated CV / resume
</commit_message>
<xml_diff>
--- a/images/Scotti_Resume.docx
+++ b/images/Scotti_Resume.docx
@@ -237,7 +237,6 @@
         </w:rPr>
         <w:tab/>
       </w:r>
-      <w:proofErr w:type="gramStart"/>
       <w:r>
         <w:rPr>
           <w:rFonts w:ascii="Calibri" w:hAnsi="Calibri" w:cs="Calibri"/>
@@ -257,7 +256,6 @@
         </w:rPr>
         <w:tab/>
       </w:r>
-      <w:proofErr w:type="gramEnd"/>
       <w:r>
         <w:rPr>
           <w:rFonts w:ascii="Calibri" w:hAnsi="Calibri" w:cs="Calibri"/>
@@ -326,7 +324,7 @@
           <w:iCs/>
           <w:color w:val="auto"/>
         </w:rPr>
-        <w:t xml:space="preserve">     </w:t>
+        <w:t xml:space="preserve">    </w:t>
       </w:r>
       <w:r>
         <w:rPr>
@@ -781,7 +779,7 @@
           <w:rFonts w:ascii="Calibri" w:hAnsi="Calibri" w:cs="Calibri"/>
           <w:color w:val="auto"/>
         </w:rPr>
-        <w:t xml:space="preserve">     </w:t>
+        <w:t xml:space="preserve">    </w:t>
       </w:r>
       <w:r>
         <w:rPr>
@@ -1576,7 +1574,25 @@
           <w:bCs/>
           <w:color w:val="auto"/>
         </w:rPr>
-        <w:t xml:space="preserve">PROJECTS </w:t>
+        <w:t>P</w:t>
+      </w:r>
+      <w:r>
+        <w:rPr>
+          <w:rFonts w:ascii="Calibri" w:hAnsi="Calibri" w:cs="Calibri"/>
+          <w:b/>
+          <w:bCs/>
+          <w:color w:val="auto"/>
+        </w:rPr>
+        <w:t>UBLICATIONS / P</w:t>
+      </w:r>
+      <w:r>
+        <w:rPr>
+          <w:rFonts w:ascii="Calibri" w:hAnsi="Calibri" w:cs="Calibri"/>
+          <w:b/>
+          <w:bCs/>
+          <w:color w:val="auto"/>
+        </w:rPr>
+        <w:t xml:space="preserve">ROJECTS </w:t>
       </w:r>
       <w:r>
         <w:rPr>

</xml_diff>